<commit_message>
first commit of main.java and msExcel.java
</commit_message>
<xml_diff>
--- a/Docs/JavaProjectHighLevelPlan.docx
+++ b/Docs/JavaProjectHighLevelPlan.docx
@@ -1,26 +1,319 @@
 
 <file path=word/document.xml><?xml version="1.0" encoding="utf-8"?>
-<w:document xmlns:wpc="http://schemas.microsoft.com/office/word/2010/wordprocessingCanvas" xmlns:mc="http://schemas.openxmlformats.org/markup-compatibility/2006" xmlns:o="urn:schemas-microsoft-com:office:office" xmlns:r="http://schemas.openxmlformats.org/officeDocument/2006/relationships" xmlns:m="http://schemas.openxmlformats.org/officeDocument/2006/math" xmlns:v="urn:schemas-microsoft-com:vml" xmlns:wp14="http://schemas.microsoft.com/office/word/2010/wordprocessingDrawing" xmlns:wp="http://schemas.openxmlformats.org/drawingml/2006/wordprocessingDrawing" xmlns:w10="urn:schemas-microsoft-com:office:word" xmlns:w="http://schemas.openxmlformats.org/wordprocessingml/2006/main" xmlns:w14="http://schemas.microsoft.com/office/word/2010/wordml" xmlns:w15="http://schemas.microsoft.com/office/word/2012/wordml" xmlns:wpg="http://schemas.microsoft.com/office/word/2010/wordprocessingGroup" xmlns:wpi="http://schemas.microsoft.com/office/word/2010/wordprocessingInk" xmlns:wne="http://schemas.microsoft.com/office/word/2006/wordml" xmlns:wps="http://schemas.microsoft.com/office/word/2010/wordprocessingShape" mc:Ignorable="w14 w15 wp14">
+<w:document xmlns:wpc="http://schemas.microsoft.com/office/word/2010/wordprocessingCanvas" xmlns:cx="http://schemas.microsoft.com/office/drawing/2014/chartex" xmlns:cx1="http://schemas.microsoft.com/office/drawing/2015/9/8/chartex" xmlns:mc="http://schemas.openxmlformats.org/markup-compatibility/2006" xmlns:o="urn:schemas-microsoft-com:office:office" xmlns:r="http://schemas.openxmlformats.org/officeDocument/2006/relationships" xmlns:m="http://schemas.openxmlformats.org/officeDocument/2006/math" xmlns:v="urn:schemas-microsoft-com:vml" xmlns:wp14="http://schemas.microsoft.com/office/word/2010/wordprocessingDrawing" xmlns:wp="http://schemas.openxmlformats.org/drawingml/2006/wordprocessingDrawing" xmlns:w10="urn:schemas-microsoft-com:office:word" xmlns:w="http://schemas.openxmlformats.org/wordprocessingml/2006/main" xmlns:w14="http://schemas.microsoft.com/office/word/2010/wordml" xmlns:w15="http://schemas.microsoft.com/office/word/2012/wordml" xmlns:w16se="http://schemas.microsoft.com/office/word/2015/wordml/symex" xmlns:wpg="http://schemas.microsoft.com/office/word/2010/wordprocessingGroup" xmlns:wpi="http://schemas.microsoft.com/office/word/2010/wordprocessingInk" xmlns:wne="http://schemas.microsoft.com/office/word/2006/wordml" xmlns:wps="http://schemas.microsoft.com/office/word/2010/wordprocessingShape" mc:Ignorable="w14 w15 w16se wp14">
   <w:body>
     <w:p>
       <w:r>
-        <w:t>Problem Statement</w:t>
+        <w:t>Document guide</w:t>
+      </w:r>
+      <w:r>
+        <w:t xml:space="preserve"> – </w:t>
       </w:r>
     </w:p>
     <w:p>
       <w:r>
-        <w:t xml:space="preserve">We held a meeting with the stakeholder to discuss the issue. </w:t>
+        <w:t xml:space="preserve">Black text written by both </w:t>
       </w:r>
     </w:p>
     <w:p>
-      <w:r>
-        <w:t xml:space="preserve">The current list of Virtual machines and log on details exists in multiple copies in multiple locations. We recognised this as a potential security risk. We suggested we could build a software solution in Java that would restrict access to one single version of the file. Allow specified users access to amend the list when required. Validate all inputs and protect the workbook from becoming corrupt. </w:t>
-      </w:r>
-      <w:bookmarkStart w:id="0" w:name="_GoBack"/>
-      <w:bookmarkEnd w:id="0"/>
+      <w:pPr>
+        <w:rPr>
+          <w:color w:val="1F3864" w:themeColor="accent5" w:themeShade="80"/>
+        </w:rPr>
+      </w:pPr>
+      <w:r>
+        <w:rPr>
+          <w:color w:val="1F3864" w:themeColor="accent5" w:themeShade="80"/>
+        </w:rPr>
+        <w:t>Blue text written by Joanna Carney</w:t>
+      </w:r>
+    </w:p>
+    <w:p>
+      <w:pPr>
+        <w:rPr>
+          <w:color w:val="385623" w:themeColor="accent6" w:themeShade="80"/>
+        </w:rPr>
+      </w:pPr>
+      <w:r>
+        <w:rPr>
+          <w:color w:val="385623" w:themeColor="accent6" w:themeShade="80"/>
+        </w:rPr>
+        <w:t>Green text written by Dave Bloom</w:t>
+      </w:r>
     </w:p>
     <w:p/>
+    <w:p>
+      <w:r>
+        <w:t>Problem Statement</w:t>
+      </w:r>
+    </w:p>
+    <w:p>
+      <w:r>
+        <w:t xml:space="preserve">We held a meeting with the stakeholder to discuss the issue. </w:t>
+      </w:r>
+    </w:p>
+    <w:p>
+      <w:r>
+        <w:t xml:space="preserve">The current list of Virtual machines and log on details exists in multiple copies in multiple locations. We recognised this as a potential security risk. We suggested we could build a software solution in Java that would restrict access to one single version of the file. Allow specified users access to amend the list when required. Validate all inputs and protect the workbook from becoming corrupt. </w:t>
+      </w:r>
+    </w:p>
     <w:p/>
+    <w:p>
+      <w:r>
+        <w:br w:type="page"/>
+      </w:r>
+    </w:p>
+    <w:p>
+      <w:pPr>
+        <w:rPr>
+          <w:color w:val="385623" w:themeColor="accent6" w:themeShade="80"/>
+        </w:rPr>
+      </w:pPr>
+      <w:r>
+        <w:rPr>
+          <w:color w:val="385623" w:themeColor="accent6" w:themeShade="80"/>
+        </w:rPr>
+        <w:lastRenderedPageBreak/>
+        <w:t xml:space="preserve">Dependencies for project. </w:t>
+      </w:r>
+    </w:p>
+    <w:p>
+      <w:pPr>
+        <w:rPr>
+          <w:color w:val="385623" w:themeColor="accent6" w:themeShade="80"/>
+        </w:rPr>
+      </w:pPr>
+      <w:r>
+        <w:rPr>
+          <w:color w:val="385623" w:themeColor="accent6" w:themeShade="80"/>
+        </w:rPr>
+        <w:t xml:space="preserve">Project requires the following software dependencies: </w:t>
+      </w:r>
+    </w:p>
+    <w:p>
+      <w:pPr>
+        <w:rPr>
+          <w:color w:val="385623" w:themeColor="accent6" w:themeShade="80"/>
+        </w:rPr>
+      </w:pPr>
+      <w:hyperlink r:id="rId5" w:history="1">
+        <w:r>
+          <w:rPr>
+            <w:rStyle w:val="Hyperlink"/>
+            <w:color w:val="385623" w:themeColor="accent6" w:themeShade="80"/>
+          </w:rPr>
+          <w:t>https://gitforwindows.org/</w:t>
+        </w:r>
+      </w:hyperlink>
+      <w:r>
+        <w:rPr>
+          <w:color w:val="385623" w:themeColor="accent6" w:themeShade="80"/>
+        </w:rPr>
+        <w:t xml:space="preserve"> *</w:t>
+      </w:r>
+    </w:p>
+    <w:p>
+      <w:pPr>
+        <w:rPr>
+          <w:color w:val="385623" w:themeColor="accent6" w:themeShade="80"/>
+        </w:rPr>
+      </w:pPr>
+      <w:hyperlink r:id="rId6" w:history="1">
+        <w:r>
+          <w:rPr>
+            <w:rStyle w:val="Hyperlink"/>
+            <w:color w:val="385623" w:themeColor="accent6" w:themeShade="80"/>
+          </w:rPr>
+          <w:t>https://tortoisegit.org/download/</w:t>
+        </w:r>
+      </w:hyperlink>
+      <w:r>
+        <w:rPr>
+          <w:color w:val="385623" w:themeColor="accent6" w:themeShade="80"/>
+        </w:rPr>
+        <w:t xml:space="preserve"> *</w:t>
+      </w:r>
+    </w:p>
+    <w:p>
+      <w:pPr>
+        <w:rPr>
+          <w:color w:val="385623" w:themeColor="accent6" w:themeShade="80"/>
+        </w:rPr>
+      </w:pPr>
+      <w:hyperlink r:id="rId7" w:history="1">
+        <w:r>
+          <w:rPr>
+            <w:rStyle w:val="Hyperlink"/>
+            <w:color w:val="385623" w:themeColor="accent6" w:themeShade="80"/>
+          </w:rPr>
+          <w:t>https://github.com</w:t>
+        </w:r>
+      </w:hyperlink>
+      <w:r>
+        <w:rPr>
+          <w:color w:val="385623" w:themeColor="accent6" w:themeShade="80"/>
+        </w:rPr>
+        <w:t xml:space="preserve"> *</w:t>
+      </w:r>
+    </w:p>
+    <w:p>
+      <w:pPr>
+        <w:rPr>
+          <w:color w:val="385623" w:themeColor="accent6" w:themeShade="80"/>
+        </w:rPr>
+      </w:pPr>
+      <w:hyperlink r:id="rId8" w:history="1">
+        <w:r>
+          <w:rPr>
+            <w:rStyle w:val="Hyperlink"/>
+            <w:color w:val="385623" w:themeColor="accent6" w:themeShade="80"/>
+          </w:rPr>
+          <w:t>https://www.eclipse.org/downloads/</w:t>
+        </w:r>
+      </w:hyperlink>
+      <w:r>
+        <w:rPr>
+          <w:color w:val="385623" w:themeColor="accent6" w:themeShade="80"/>
+        </w:rPr>
+        <w:t xml:space="preserve"> **</w:t>
+      </w:r>
+    </w:p>
+    <w:p>
+      <w:pPr>
+        <w:rPr>
+          <w:color w:val="385623" w:themeColor="accent6" w:themeShade="80"/>
+        </w:rPr>
+      </w:pPr>
+      <w:hyperlink r:id="rId9" w:history="1">
+        <w:r>
+          <w:rPr>
+            <w:rStyle w:val="Hyperlink"/>
+            <w:color w:val="385623" w:themeColor="accent6" w:themeShade="80"/>
+          </w:rPr>
+          <w:t>https://www.oracle.com/technetwork/java/javase/downloads/index.html</w:t>
+        </w:r>
+      </w:hyperlink>
+      <w:r>
+        <w:rPr>
+          <w:color w:val="385623" w:themeColor="accent6" w:themeShade="80"/>
+        </w:rPr>
+        <w:t xml:space="preserve"> **</w:t>
+      </w:r>
+    </w:p>
+    <w:p>
+      <w:pPr>
+        <w:rPr>
+          <w:color w:val="385623" w:themeColor="accent6" w:themeShade="80"/>
+        </w:rPr>
+      </w:pPr>
+    </w:p>
+    <w:p>
+      <w:pPr>
+        <w:rPr>
+          <w:color w:val="385623" w:themeColor="accent6" w:themeShade="80"/>
+        </w:rPr>
+      </w:pPr>
+      <w:r>
+        <w:rPr>
+          <w:color w:val="385623" w:themeColor="accent6" w:themeShade="80"/>
+        </w:rPr>
+        <w:t xml:space="preserve">*for collaboration, sharing of code and version control </w:t>
+      </w:r>
+    </w:p>
+    <w:p>
+      <w:pPr>
+        <w:rPr>
+          <w:color w:val="385623" w:themeColor="accent6" w:themeShade="80"/>
+        </w:rPr>
+      </w:pPr>
+      <w:r>
+        <w:rPr>
+          <w:color w:val="385623" w:themeColor="accent6" w:themeShade="80"/>
+        </w:rPr>
+        <w:t>**</w:t>
+      </w:r>
+      <w:r>
+        <w:rPr>
+          <w:color w:val="385623" w:themeColor="accent6" w:themeShade="80"/>
+        </w:rPr>
+        <w:t>for development and testing of code</w:t>
+      </w:r>
+    </w:p>
+    <w:p>
+      <w:pPr>
+        <w:rPr>
+          <w:color w:val="385623" w:themeColor="accent6" w:themeShade="80"/>
+        </w:rPr>
+      </w:pPr>
+      <w:r>
+        <w:rPr>
+          <w:color w:val="385623" w:themeColor="accent6" w:themeShade="80"/>
+        </w:rPr>
+        <w:t>I c</w:t>
+      </w:r>
+      <w:r>
+        <w:rPr>
+          <w:color w:val="385623" w:themeColor="accent6" w:themeShade="80"/>
+        </w:rPr>
+        <w:t xml:space="preserve">reated a repository in GitHub to house the code during development and allow us to collaborate and develop against the same solution. </w:t>
+      </w:r>
+    </w:p>
+    <w:p>
+      <w:pPr>
+        <w:rPr>
+          <w:color w:val="385623" w:themeColor="accent6" w:themeShade="80"/>
+        </w:rPr>
+      </w:pPr>
+      <w:r>
+        <w:rPr>
+          <w:color w:val="385623" w:themeColor="accent6" w:themeShade="80"/>
+        </w:rPr>
+        <w:t xml:space="preserve">I produced the attached guide for installation of git for windows and tortoise git to facilitate collaboration and code sharing. </w:t>
+      </w:r>
+    </w:p>
+    <w:bookmarkStart w:id="0" w:name="_MON_1623051838"/>
+    <w:bookmarkEnd w:id="0"/>
+    <w:p>
+      <w:pPr>
+        <w:rPr>
+          <w:color w:val="385623" w:themeColor="accent6" w:themeShade="80"/>
+        </w:rPr>
+      </w:pPr>
+      <w:r>
+        <w:rPr>
+          <w:color w:val="385623" w:themeColor="accent6" w:themeShade="80"/>
+        </w:rPr>
+        <w:object w:dxaOrig="1500" w:dyaOrig="981">
+          <v:shapetype id="_x0000_t75" coordsize="21600,21600" o:spt="75" o:preferrelative="t" path="m@4@5l@4@11@9@11@9@5xe" filled="f" stroked="f">
+            <v:stroke joinstyle="miter"/>
+            <v:formulas>
+              <v:f eqn="if lineDrawn pixelLineWidth 0"/>
+              <v:f eqn="sum @0 1 0"/>
+              <v:f eqn="sum 0 0 @1"/>
+              <v:f eqn="prod @2 1 2"/>
+              <v:f eqn="prod @3 21600 pixelWidth"/>
+              <v:f eqn="prod @3 21600 pixelHeight"/>
+              <v:f eqn="sum @0 0 1"/>
+              <v:f eqn="prod @6 1 2"/>
+              <v:f eqn="prod @7 21600 pixelWidth"/>
+              <v:f eqn="sum @8 21600 0"/>
+              <v:f eqn="prod @7 21600 pixelHeight"/>
+              <v:f eqn="sum @10 21600 0"/>
+            </v:formulas>
+            <v:path o:extrusionok="f" gradientshapeok="t" o:connecttype="rect"/>
+            <o:lock v:ext="edit" aspectratio="t"/>
+          </v:shapetype>
+          <v:shape id="_x0000_i1027" type="#_x0000_t75" style="width:75pt;height:49pt" o:ole="">
+            <v:imagedata r:id="rId10" o:title=""/>
+          </v:shape>
+          <o:OLEObject Type="Embed" ProgID="Word.Document.12" ShapeID="_x0000_i1027" DrawAspect="Icon" ObjectID="_1623051862" r:id="rId11">
+            <o:FieldCodes>\s</o:FieldCodes>
+          </o:OLEObject>
+        </w:object>
+      </w:r>
+      <w:bookmarkStart w:id="1" w:name="_GoBack"/>
+      <w:bookmarkEnd w:id="1"/>
+    </w:p>
     <w:p/>
     <w:p/>
     <w:p/>
@@ -238,28 +531,7 @@
                                 <w:sz w:val="16"/>
                                 <w:szCs w:val="16"/>
                               </w:rPr>
-                              <w:t>multiple</w:t>
-                            </w:r>
-                            <w:r>
-                              <w:rPr>
-                                <w:sz w:val="16"/>
-                                <w:szCs w:val="16"/>
-                              </w:rPr>
-                              <w:t xml:space="preserve"> record</w:t>
-                            </w:r>
-                            <w:r>
-                              <w:rPr>
-                                <w:sz w:val="16"/>
-                                <w:szCs w:val="16"/>
-                              </w:rPr>
-                              <w:t>s</w:t>
-                            </w:r>
-                            <w:r>
-                              <w:rPr>
-                                <w:sz w:val="16"/>
-                                <w:szCs w:val="16"/>
-                              </w:rPr>
-                              <w:t xml:space="preserve"> screen</w:t>
+                              <w:t>multiple records screen</w:t>
                             </w:r>
                           </w:p>
                         </w:txbxContent>
@@ -340,6 +612,10 @@
         </mc:AlternateContent>
       </w:r>
       <w:r>
+        <w:rPr>
+          <w:noProof/>
+          <w:lang w:eastAsia="en-GB"/>
+        </w:rPr>
         <mc:AlternateContent>
           <mc:Choice Requires="wps">
             <w:drawing>
@@ -467,6 +743,10 @@
         </mc:AlternateContent>
       </w:r>
       <w:r>
+        <w:rPr>
+          <w:noProof/>
+          <w:lang w:eastAsia="en-GB"/>
+        </w:rPr>
         <mc:AlternateContent>
           <mc:Choice Requires="wps">
             <w:drawing>
@@ -665,14 +945,7 @@
                                 <w:sz w:val="16"/>
                                 <w:szCs w:val="16"/>
                               </w:rPr>
-                              <w:t xml:space="preserve">search by </w:t>
-                            </w:r>
-                            <w:r>
-                              <w:rPr>
-                                <w:sz w:val="16"/>
-                                <w:szCs w:val="16"/>
-                              </w:rPr>
-                              <w:t>Primary Function</w:t>
+                              <w:t>search by Primary Function</w:t>
                             </w:r>
                           </w:p>
                         </w:txbxContent>
@@ -810,14 +1083,7 @@
                                 <w:sz w:val="16"/>
                                 <w:szCs w:val="16"/>
                               </w:rPr>
-                              <w:t>single record screen</w:t>
-                            </w:r>
-                            <w:r>
-                              <w:rPr>
-                                <w:sz w:val="16"/>
-                                <w:szCs w:val="16"/>
-                              </w:rPr>
-                              <w:t xml:space="preserve"> (null data)</w:t>
+                              <w:t>single record screen (null data)</w:t>
                             </w:r>
                           </w:p>
                         </w:txbxContent>
@@ -1082,28 +1348,7 @@
                                 <w:sz w:val="16"/>
                                 <w:szCs w:val="16"/>
                               </w:rPr>
-                              <w:t>Remove (</w:t>
-                            </w:r>
-                            <w:r>
-                              <w:rPr>
-                                <w:sz w:val="16"/>
-                                <w:szCs w:val="16"/>
-                              </w:rPr>
-                              <w:t>single</w:t>
-                            </w:r>
-                            <w:r>
-                              <w:rPr>
-                                <w:sz w:val="16"/>
-                                <w:szCs w:val="16"/>
-                              </w:rPr>
-                              <w:t>)</w:t>
-                            </w:r>
-                            <w:r>
-                              <w:rPr>
-                                <w:sz w:val="16"/>
-                                <w:szCs w:val="16"/>
-                              </w:rPr>
-                              <w:t xml:space="preserve"> record</w:t>
+                              <w:t>Remove (single) record</w:t>
                             </w:r>
                           </w:p>
                         </w:txbxContent>
@@ -3074,8 +3319,128 @@
 </w:document>
 </file>
 
+<file path=word/numbering.xml><?xml version="1.0" encoding="utf-8"?>
+<w:numbering xmlns:wpc="http://schemas.microsoft.com/office/word/2010/wordprocessingCanvas" xmlns:cx="http://schemas.microsoft.com/office/drawing/2014/chartex" xmlns:cx1="http://schemas.microsoft.com/office/drawing/2015/9/8/chartex" xmlns:mc="http://schemas.openxmlformats.org/markup-compatibility/2006" xmlns:o="urn:schemas-microsoft-com:office:office" xmlns:r="http://schemas.openxmlformats.org/officeDocument/2006/relationships" xmlns:m="http://schemas.openxmlformats.org/officeDocument/2006/math" xmlns:v="urn:schemas-microsoft-com:vml" xmlns:wp14="http://schemas.microsoft.com/office/word/2010/wordprocessingDrawing" xmlns:wp="http://schemas.openxmlformats.org/drawingml/2006/wordprocessingDrawing" xmlns:w10="urn:schemas-microsoft-com:office:word" xmlns:w="http://schemas.openxmlformats.org/wordprocessingml/2006/main" xmlns:w14="http://schemas.microsoft.com/office/word/2010/wordml" xmlns:w15="http://schemas.microsoft.com/office/word/2012/wordml" xmlns:w16se="http://schemas.microsoft.com/office/word/2015/wordml/symex" xmlns:wpg="http://schemas.microsoft.com/office/word/2010/wordprocessingGroup" xmlns:wpi="http://schemas.microsoft.com/office/word/2010/wordprocessingInk" xmlns:wne="http://schemas.microsoft.com/office/word/2006/wordml" xmlns:wps="http://schemas.microsoft.com/office/word/2010/wordprocessingShape" mc:Ignorable="w14 w15 w16se wp14">
+  <w:abstractNum w:abstractNumId="0" w15:restartNumberingAfterBreak="0">
+    <w:nsid w:val="3CA1281E"/>
+    <w:multiLevelType w:val="hybridMultilevel"/>
+    <w:tmpl w:val="82846D0A"/>
+    <w:lvl w:ilvl="0" w:tplc="DE24AF8E">
+      <w:numFmt w:val="bullet"/>
+      <w:lvlText w:val=""/>
+      <w:lvlJc w:val="left"/>
+      <w:pPr>
+        <w:ind w:left="720" w:hanging="360"/>
+      </w:pPr>
+      <w:rPr>
+        <w:rFonts w:ascii="Symbol" w:eastAsiaTheme="minorHAnsi" w:hAnsi="Symbol" w:cstheme="minorBidi" w:hint="default"/>
+      </w:rPr>
+    </w:lvl>
+    <w:lvl w:ilvl="1" w:tplc="08090003" w:tentative="1">
+      <w:start w:val="1"/>
+      <w:numFmt w:val="bullet"/>
+      <w:lvlText w:val="o"/>
+      <w:lvlJc w:val="left"/>
+      <w:pPr>
+        <w:ind w:left="1440" w:hanging="360"/>
+      </w:pPr>
+      <w:rPr>
+        <w:rFonts w:ascii="Courier New" w:hAnsi="Courier New" w:cs="Courier New" w:hint="default"/>
+      </w:rPr>
+    </w:lvl>
+    <w:lvl w:ilvl="2" w:tplc="08090005" w:tentative="1">
+      <w:start w:val="1"/>
+      <w:numFmt w:val="bullet"/>
+      <w:lvlText w:val=""/>
+      <w:lvlJc w:val="left"/>
+      <w:pPr>
+        <w:ind w:left="2160" w:hanging="360"/>
+      </w:pPr>
+      <w:rPr>
+        <w:rFonts w:ascii="Wingdings" w:hAnsi="Wingdings" w:hint="default"/>
+      </w:rPr>
+    </w:lvl>
+    <w:lvl w:ilvl="3" w:tplc="08090001" w:tentative="1">
+      <w:start w:val="1"/>
+      <w:numFmt w:val="bullet"/>
+      <w:lvlText w:val=""/>
+      <w:lvlJc w:val="left"/>
+      <w:pPr>
+        <w:ind w:left="2880" w:hanging="360"/>
+      </w:pPr>
+      <w:rPr>
+        <w:rFonts w:ascii="Symbol" w:hAnsi="Symbol" w:hint="default"/>
+      </w:rPr>
+    </w:lvl>
+    <w:lvl w:ilvl="4" w:tplc="08090003" w:tentative="1">
+      <w:start w:val="1"/>
+      <w:numFmt w:val="bullet"/>
+      <w:lvlText w:val="o"/>
+      <w:lvlJc w:val="left"/>
+      <w:pPr>
+        <w:ind w:left="3600" w:hanging="360"/>
+      </w:pPr>
+      <w:rPr>
+        <w:rFonts w:ascii="Courier New" w:hAnsi="Courier New" w:cs="Courier New" w:hint="default"/>
+      </w:rPr>
+    </w:lvl>
+    <w:lvl w:ilvl="5" w:tplc="08090005" w:tentative="1">
+      <w:start w:val="1"/>
+      <w:numFmt w:val="bullet"/>
+      <w:lvlText w:val=""/>
+      <w:lvlJc w:val="left"/>
+      <w:pPr>
+        <w:ind w:left="4320" w:hanging="360"/>
+      </w:pPr>
+      <w:rPr>
+        <w:rFonts w:ascii="Wingdings" w:hAnsi="Wingdings" w:hint="default"/>
+      </w:rPr>
+    </w:lvl>
+    <w:lvl w:ilvl="6" w:tplc="08090001" w:tentative="1">
+      <w:start w:val="1"/>
+      <w:numFmt w:val="bullet"/>
+      <w:lvlText w:val=""/>
+      <w:lvlJc w:val="left"/>
+      <w:pPr>
+        <w:ind w:left="5040" w:hanging="360"/>
+      </w:pPr>
+      <w:rPr>
+        <w:rFonts w:ascii="Symbol" w:hAnsi="Symbol" w:hint="default"/>
+      </w:rPr>
+    </w:lvl>
+    <w:lvl w:ilvl="7" w:tplc="08090003" w:tentative="1">
+      <w:start w:val="1"/>
+      <w:numFmt w:val="bullet"/>
+      <w:lvlText w:val="o"/>
+      <w:lvlJc w:val="left"/>
+      <w:pPr>
+        <w:ind w:left="5760" w:hanging="360"/>
+      </w:pPr>
+      <w:rPr>
+        <w:rFonts w:ascii="Courier New" w:hAnsi="Courier New" w:cs="Courier New" w:hint="default"/>
+      </w:rPr>
+    </w:lvl>
+    <w:lvl w:ilvl="8" w:tplc="08090005" w:tentative="1">
+      <w:start w:val="1"/>
+      <w:numFmt w:val="bullet"/>
+      <w:lvlText w:val=""/>
+      <w:lvlJc w:val="left"/>
+      <w:pPr>
+        <w:ind w:left="6480" w:hanging="360"/>
+      </w:pPr>
+      <w:rPr>
+        <w:rFonts w:ascii="Wingdings" w:hAnsi="Wingdings" w:hint="default"/>
+      </w:rPr>
+    </w:lvl>
+  </w:abstractNum>
+  <w:num w:numId="1">
+    <w:abstractNumId w:val="0"/>
+  </w:num>
+</w:numbering>
+</file>
+
 <file path=word/styles.xml><?xml version="1.0" encoding="utf-8"?>
-<w:styles xmlns:mc="http://schemas.openxmlformats.org/markup-compatibility/2006" xmlns:r="http://schemas.openxmlformats.org/officeDocument/2006/relationships" xmlns:w="http://schemas.openxmlformats.org/wordprocessingml/2006/main" xmlns:w14="http://schemas.microsoft.com/office/word/2010/wordml" xmlns:w15="http://schemas.microsoft.com/office/word/2012/wordml" mc:Ignorable="w14 w15">
+<w:styles xmlns:mc="http://schemas.openxmlformats.org/markup-compatibility/2006" xmlns:r="http://schemas.openxmlformats.org/officeDocument/2006/relationships" xmlns:w="http://schemas.openxmlformats.org/wordprocessingml/2006/main" xmlns:w14="http://schemas.microsoft.com/office/word/2010/wordml" xmlns:w15="http://schemas.microsoft.com/office/word/2012/wordml" xmlns:w16se="http://schemas.microsoft.com/office/word/2015/wordml/symex" mc:Ignorable="w14 w15 w16se">
   <w:docDefaults>
     <w:rPrDefault>
       <w:rPr>
@@ -3496,6 +3861,28 @@
     <w:semiHidden/>
     <w:unhideWhenUsed/>
   </w:style>
+  <w:style w:type="character" w:styleId="Hyperlink">
+    <w:name w:val="Hyperlink"/>
+    <w:basedOn w:val="DefaultParagraphFont"/>
+    <w:uiPriority w:val="99"/>
+    <w:unhideWhenUsed/>
+    <w:rsid w:val="002A6FAD"/>
+    <w:rPr>
+      <w:color w:val="0563C1" w:themeColor="hyperlink"/>
+      <w:u w:val="single"/>
+    </w:rPr>
+  </w:style>
+  <w:style w:type="paragraph" w:styleId="ListParagraph">
+    <w:name w:val="List Paragraph"/>
+    <w:basedOn w:val="Normal"/>
+    <w:uiPriority w:val="34"/>
+    <w:qFormat/>
+    <w:rsid w:val="002A6FAD"/>
+    <w:pPr>
+      <w:ind w:left="720"/>
+      <w:contextualSpacing/>
+    </w:pPr>
+  </w:style>
 </w:styles>
 </file>
 

</xml_diff>

<commit_message>
update to main.java and msExcel.java. Built and tested two methods to append to the excel test file. added JavaTESTBooks.xlsx to build - used for testing
</commit_message>
<xml_diff>
--- a/Docs/JavaProjectHighLevelPlan.docx
+++ b/Docs/JavaProjectHighLevelPlan.docx
@@ -4,10 +4,7 @@
   <w:body>
     <w:p>
       <w:r>
-        <w:t>Document guide</w:t>
-      </w:r>
-      <w:r>
-        <w:t xml:space="preserve"> – </w:t>
+        <w:t xml:space="preserve">Document guide – </w:t>
       </w:r>
     </w:p>
     <w:p>
@@ -203,6 +200,68 @@
     <w:p>
       <w:pPr>
         <w:rPr>
+          <w:rStyle w:val="Hyperlink"/>
+          <w:color w:val="70AD47" w:themeColor="accent6"/>
+        </w:rPr>
+      </w:pPr>
+      <w:hyperlink r:id="rId10" w:history="1">
+        <w:r>
+          <w:rPr>
+            <w:rStyle w:val="Hyperlink"/>
+            <w:color w:val="385623" w:themeColor="accent6" w:themeShade="80"/>
+          </w:rPr>
+          <w:t>https://padhle.com/add-apache-poi-java-eclipse-ide/</w:t>
+        </w:r>
+      </w:hyperlink>
+      <w:r>
+        <w:rPr>
+          <w:rStyle w:val="Hyperlink"/>
+          <w:color w:val="70AD47" w:themeColor="accent6"/>
+        </w:rPr>
+        <w:t xml:space="preserve"> </w:t>
+      </w:r>
+      <w:r>
+        <w:rPr>
+          <w:rStyle w:val="Hyperlink"/>
+          <w:color w:val="70AD47" w:themeColor="accent6"/>
+        </w:rPr>
+        <w:t>***</w:t>
+      </w:r>
+    </w:p>
+    <w:p>
+      <w:pPr>
+        <w:rPr>
+          <w:rStyle w:val="Hyperlink"/>
+          <w:color w:val="70AD47" w:themeColor="accent6"/>
+        </w:rPr>
+      </w:pPr>
+      <w:hyperlink r:id="rId11" w:history="1">
+        <w:r>
+          <w:rPr>
+            <w:rStyle w:val="Hyperlink"/>
+            <w:color w:val="385623" w:themeColor="accent6" w:themeShade="80"/>
+          </w:rPr>
+          <w:t>https://poi.apache.org/download.html</w:t>
+        </w:r>
+      </w:hyperlink>
+      <w:r>
+        <w:rPr>
+          <w:rStyle w:val="Hyperlink"/>
+          <w:color w:val="70AD47" w:themeColor="accent6"/>
+        </w:rPr>
+        <w:t xml:space="preserve"> </w:t>
+      </w:r>
+      <w:r>
+        <w:rPr>
+          <w:rStyle w:val="Hyperlink"/>
+          <w:color w:val="70AD47" w:themeColor="accent6"/>
+        </w:rPr>
+        <w:t>***</w:t>
+      </w:r>
+    </w:p>
+    <w:p>
+      <w:pPr>
+        <w:rPr>
           <w:color w:val="385623" w:themeColor="accent6" w:themeShade="80"/>
         </w:rPr>
       </w:pPr>
@@ -237,6 +296,19 @@
           <w:color w:val="385623" w:themeColor="accent6" w:themeShade="80"/>
         </w:rPr>
         <w:t>for development and testing of code</w:t>
+      </w:r>
+    </w:p>
+    <w:p>
+      <w:pPr>
+        <w:rPr>
+          <w:color w:val="385623" w:themeColor="accent6" w:themeShade="80"/>
+        </w:rPr>
+      </w:pPr>
+      <w:r>
+        <w:rPr>
+          <w:color w:val="385623" w:themeColor="accent6" w:themeShade="80"/>
+        </w:rPr>
+        <w:t>***high level API allowing interaction with Microsoft Excel</w:t>
       </w:r>
     </w:p>
     <w:p>
@@ -303,13 +375,64 @@
             <v:path o:extrusionok="f" gradientshapeok="t" o:connecttype="rect"/>
             <o:lock v:ext="edit" aspectratio="t"/>
           </v:shapetype>
-          <v:shape id="_x0000_i1027" type="#_x0000_t75" style="width:75pt;height:49pt" o:ole="">
-            <v:imagedata r:id="rId10" o:title=""/>
+          <v:shape id="_x0000_i1025" type="#_x0000_t75" style="width:75pt;height:49pt" o:ole="">
+            <v:imagedata r:id="rId12" o:title=""/>
           </v:shape>
-          <o:OLEObject Type="Embed" ProgID="Word.Document.12" ShapeID="_x0000_i1027" DrawAspect="Icon" ObjectID="_1623051862" r:id="rId11">
+          <o:OLEObject Type="Embed" ProgID="Word.Document.12" ShapeID="_x0000_i1025" DrawAspect="Icon" ObjectID="_1623068118" r:id="rId13">
             <o:FieldCodes>\s</o:FieldCodes>
           </o:OLEObject>
         </w:object>
+      </w:r>
+    </w:p>
+    <w:p>
+      <w:pPr>
+        <w:rPr>
+          <w:color w:val="385623" w:themeColor="accent6" w:themeShade="80"/>
+        </w:rPr>
+      </w:pPr>
+      <w:r>
+        <w:rPr>
+          <w:color w:val="385623" w:themeColor="accent6" w:themeShade="80"/>
+        </w:rPr>
+        <w:t xml:space="preserve">I found this guide to install the apache </w:t>
+      </w:r>
+      <w:proofErr w:type="spellStart"/>
+      <w:proofErr w:type="gramStart"/>
+      <w:r>
+        <w:rPr>
+          <w:color w:val="385623" w:themeColor="accent6" w:themeShade="80"/>
+        </w:rPr>
+        <w:t>io</w:t>
+      </w:r>
+      <w:proofErr w:type="spellEnd"/>
+      <w:proofErr w:type="gramEnd"/>
+      <w:r>
+        <w:rPr>
+          <w:color w:val="385623" w:themeColor="accent6" w:themeShade="80"/>
+        </w:rPr>
+        <w:t xml:space="preserve"> API </w:t>
+      </w:r>
+      <w:hyperlink r:id="rId14" w:history="1">
+        <w:r>
+          <w:rPr>
+            <w:rStyle w:val="Hyperlink"/>
+            <w:color w:val="385623" w:themeColor="accent6" w:themeShade="80"/>
+          </w:rPr>
+          <w:t>https://padhle.com/add-apache-poi-java-eclipse-ide/</w:t>
+        </w:r>
+      </w:hyperlink>
+      <w:r>
+        <w:rPr>
+          <w:rStyle w:val="Hyperlink"/>
+          <w:color w:val="385623" w:themeColor="accent6" w:themeShade="80"/>
+        </w:rPr>
+        <w:t xml:space="preserve"> </w:t>
+      </w:r>
+      <w:r>
+        <w:rPr>
+          <w:color w:val="385623" w:themeColor="accent6" w:themeShade="80"/>
+        </w:rPr>
+        <w:t xml:space="preserve"> and added the poi files to our repo.</w:t>
       </w:r>
       <w:bookmarkStart w:id="1" w:name="_GoBack"/>
       <w:bookmarkEnd w:id="1"/>
@@ -580,28 +703,7 @@
                           <w:sz w:val="16"/>
                           <w:szCs w:val="16"/>
                         </w:rPr>
-                        <w:t>multiple</w:t>
-                      </w:r>
-                      <w:r>
-                        <w:rPr>
-                          <w:sz w:val="16"/>
-                          <w:szCs w:val="16"/>
-                        </w:rPr>
-                        <w:t xml:space="preserve"> record</w:t>
-                      </w:r>
-                      <w:r>
-                        <w:rPr>
-                          <w:sz w:val="16"/>
-                          <w:szCs w:val="16"/>
-                        </w:rPr>
-                        <w:t>s</w:t>
-                      </w:r>
-                      <w:r>
-                        <w:rPr>
-                          <w:sz w:val="16"/>
-                          <w:szCs w:val="16"/>
-                        </w:rPr>
-                        <w:t xml:space="preserve"> screen</w:t>
+                        <w:t>multiple records screen</w:t>
                       </w:r>
                     </w:p>
                   </w:txbxContent>
@@ -994,14 +1096,7 @@
                           <w:sz w:val="16"/>
                           <w:szCs w:val="16"/>
                         </w:rPr>
-                        <w:t xml:space="preserve">search by </w:t>
-                      </w:r>
-                      <w:r>
-                        <w:rPr>
-                          <w:sz w:val="16"/>
-                          <w:szCs w:val="16"/>
-                        </w:rPr>
-                        <w:t>Primary Function</w:t>
+                        <w:t>search by Primary Function</w:t>
                       </w:r>
                     </w:p>
                   </w:txbxContent>
@@ -1132,14 +1227,7 @@
                           <w:sz w:val="16"/>
                           <w:szCs w:val="16"/>
                         </w:rPr>
-                        <w:t>single record screen</w:t>
-                      </w:r>
-                      <w:r>
-                        <w:rPr>
-                          <w:sz w:val="16"/>
-                          <w:szCs w:val="16"/>
-                        </w:rPr>
-                        <w:t xml:space="preserve"> (null data)</w:t>
+                        <w:t>single record screen (null data)</w:t>
                       </w:r>
                     </w:p>
                   </w:txbxContent>
@@ -1390,28 +1478,7 @@
                           <w:sz w:val="16"/>
                           <w:szCs w:val="16"/>
                         </w:rPr>
-                        <w:t>Remove (</w:t>
-                      </w:r>
-                      <w:r>
-                        <w:rPr>
-                          <w:sz w:val="16"/>
-                          <w:szCs w:val="16"/>
-                        </w:rPr>
-                        <w:t>single</w:t>
-                      </w:r>
-                      <w:r>
-                        <w:rPr>
-                          <w:sz w:val="16"/>
-                          <w:szCs w:val="16"/>
-                        </w:rPr>
-                        <w:t>)</w:t>
-                      </w:r>
-                      <w:r>
-                        <w:rPr>
-                          <w:sz w:val="16"/>
-                          <w:szCs w:val="16"/>
-                        </w:rPr>
-                        <w:t xml:space="preserve"> record</w:t>
+                        <w:t>Remove (single) record</w:t>
                       </w:r>
                     </w:p>
                   </w:txbxContent>
@@ -2396,7 +2463,7 @@
           </mc:Choice>
           <mc:Fallback>
             <w:pict>
-              <v:roundrect w14:anchorId="067FE299" id="Rounded Rectangle 6" o:spid="_x0000_s1034" style="position:absolute;margin-left:74.05pt;margin-top:103.25pt;width:58.55pt;height:57.45pt;z-index:251666432;visibility:visible;mso-wrap-style:square;mso-width-percent:0;mso-height-percent:0;mso-wrap-distance-left:9pt;mso-wrap-distance-top:0;mso-wrap-distance-right:9pt;mso-wrap-distance-bottom:0;mso-position-horizontal:absolute;mso-position-horizontal-relative:text;mso-position-vertical:absolute;mso-position-vertical-relative:text;mso-width-percent:0;mso-height-percent:0;mso-width-relative:margin;mso-height-relative:margin;v-text-anchor:middle" arcsize="10923f" o:gfxdata="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" fillcolor="#5b9bd5 [3204]" strokecolor="#1f4d78 [1604]" strokeweight="1pt">
+              <v:roundrect w14:anchorId="0214B57C" id="Rounded Rectangle 6" o:spid="_x0000_s1040" style="position:absolute;margin-left:74.05pt;margin-top:103.25pt;width:58.55pt;height:57.45pt;z-index:251666432;visibility:visible;mso-wrap-style:square;mso-width-percent:0;mso-height-percent:0;mso-wrap-distance-left:9pt;mso-wrap-distance-top:0;mso-wrap-distance-right:9pt;mso-wrap-distance-bottom:0;mso-position-horizontal:absolute;mso-position-horizontal-relative:text;mso-position-vertical:absolute;mso-position-vertical-relative:text;mso-width-percent:0;mso-height-percent:0;mso-width-relative:margin;mso-height-relative:margin;v-text-anchor:middle" arcsize="10923f" o:gfxdata="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" fillcolor="#5b9bd5 [3204]" strokecolor="#1f4d78 [1604]" strokeweight="1pt">
                 <v:stroke joinstyle="miter"/>
                 <v:textbox inset="1mm,1mm,1mm,1mm">
                   <w:txbxContent>
@@ -2589,7 +2656,7 @@
           </mc:Choice>
           <mc:Fallback>
             <w:pict>
-              <v:roundrect w14:anchorId="28F37B85" id="Rounded Rectangle 8" o:spid="_x0000_s1035" style="position:absolute;margin-left:-4.75pt;margin-top:257.9pt;width:58.55pt;height:57.45pt;z-index:251670528;visibility:visible;mso-wrap-style:square;mso-width-percent:0;mso-height-percent:0;mso-wrap-distance-left:9pt;mso-wrap-distance-top:0;mso-wrap-distance-right:9pt;mso-wrap-distance-bottom:0;mso-position-horizontal:absolute;mso-position-horizontal-relative:text;mso-position-vertical:absolute;mso-position-vertical-relative:text;mso-width-percent:0;mso-height-percent:0;mso-width-relative:margin;mso-height-relative:margin;v-text-anchor:middle" arcsize="10923f" o:gfxdata="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" fillcolor="#5b9bd5 [3204]" strokecolor="#1f4d78 [1604]" strokeweight="1pt">
+              <v:roundrect w14:anchorId="3C619784" id="Rounded Rectangle 8" o:spid="_x0000_s1041" style="position:absolute;margin-left:-4.75pt;margin-top:257.9pt;width:58.55pt;height:57.45pt;z-index:251670528;visibility:visible;mso-wrap-style:square;mso-width-percent:0;mso-height-percent:0;mso-wrap-distance-left:9pt;mso-wrap-distance-top:0;mso-wrap-distance-right:9pt;mso-wrap-distance-bottom:0;mso-position-horizontal:absolute;mso-position-horizontal-relative:text;mso-position-vertical:absolute;mso-position-vertical-relative:text;mso-width-percent:0;mso-height-percent:0;mso-width-relative:margin;mso-height-relative:margin;v-text-anchor:middle" arcsize="10923f" o:gfxdata="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" fillcolor="#5b9bd5 [3204]" strokecolor="#1f4d78 [1604]" strokeweight="1pt">
                 <v:stroke joinstyle="miter"/>
                 <v:textbox inset="1mm,1mm,1mm,1mm">
                   <w:txbxContent>
@@ -2796,7 +2863,7 @@
           </mc:Choice>
           <mc:Fallback>
             <w:pict>
-              <v:roundrect w14:anchorId="074F0677" id="Rounded Rectangle 4" o:spid="_x0000_s1036" style="position:absolute;margin-left:-4.25pt;margin-top:27.75pt;width:58.55pt;height:57.4pt;z-index:251664384;visibility:visible;mso-wrap-style:square;mso-width-percent:0;mso-height-percent:0;mso-wrap-distance-left:9pt;mso-wrap-distance-top:0;mso-wrap-distance-right:9pt;mso-wrap-distance-bottom:0;mso-position-horizontal:absolute;mso-position-horizontal-relative:text;mso-position-vertical:absolute;mso-position-vertical-relative:text;mso-width-percent:0;mso-height-percent:0;mso-width-relative:margin;mso-height-relative:margin;v-text-anchor:middle" arcsize="10923f" o:gfxdata="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" fillcolor="#5b9bd5 [3204]" strokecolor="#1f4d78 [1604]" strokeweight="1pt">
+              <v:roundrect w14:anchorId="5AF8F75C" id="Rounded Rectangle 4" o:spid="_x0000_s1042" style="position:absolute;margin-left:-4.25pt;margin-top:27.75pt;width:58.55pt;height:57.4pt;z-index:251664384;visibility:visible;mso-wrap-style:square;mso-width-percent:0;mso-height-percent:0;mso-wrap-distance-left:9pt;mso-wrap-distance-top:0;mso-wrap-distance-right:9pt;mso-wrap-distance-bottom:0;mso-position-horizontal:absolute;mso-position-horizontal-relative:text;mso-position-vertical:absolute;mso-position-vertical-relative:text;mso-width-percent:0;mso-height-percent:0;mso-width-relative:margin;mso-height-relative:margin;v-text-anchor:middle" arcsize="10923f" o:gfxdata="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" fillcolor="#5b9bd5 [3204]" strokecolor="#1f4d78 [1604]" strokeweight="1pt">
                 <v:stroke joinstyle="miter"/>
                 <v:textbox inset="1mm,1mm,1mm,1mm">
                   <w:txbxContent>
@@ -3168,7 +3235,7 @@
           </mc:Choice>
           <mc:Fallback>
             <w:pict>
-              <v:roundrect w14:anchorId="0503B4DA" id="Rounded Rectangle 3" o:spid="_x0000_s1039" style="position:absolute;margin-left:67.15pt;margin-top:-.4pt;width:69.3pt;height:23.1pt;z-index:251660288;visibility:visible;mso-wrap-style:square;mso-wrap-distance-left:9pt;mso-wrap-distance-top:0;mso-wrap-distance-right:9pt;mso-wrap-distance-bottom:0;mso-position-horizontal:absolute;mso-position-horizontal-relative:text;mso-position-vertical:absolute;mso-position-vertical-relative:text;v-text-anchor:middle" arcsize="10923f" o:gfxdata="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" fillcolor="#5b9bd5 [3204]" strokecolor="#1f4d78 [1604]" strokeweight="1pt">
+              <v:roundrect w14:anchorId="0503B4DA" id="Rounded Rectangle 3" o:spid="_x0000_s1044" style="position:absolute;margin-left:67.15pt;margin-top:-.4pt;width:69.3pt;height:23.1pt;z-index:251660288;visibility:visible;mso-wrap-style:square;mso-wrap-distance-left:9pt;mso-wrap-distance-top:0;mso-wrap-distance-right:9pt;mso-wrap-distance-bottom:0;mso-position-horizontal:absolute;mso-position-horizontal-relative:text;mso-position-vertical:absolute;mso-position-vertical-relative:text;v-text-anchor:middle" arcsize="10923f" o:gfxdata="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" fillcolor="#5b9bd5 [3204]" strokecolor="#1f4d78 [1604]" strokeweight="1pt">
                 <v:stroke joinstyle="miter"/>
                 <v:textbox>
                   <w:txbxContent>
@@ -3215,9 +3282,6 @@
       <w:r>
         <w:tab/>
       </w:r>
-      <w:r>
-        <w:br w:type="page"/>
-      </w:r>
     </w:p>
     <w:p>
       <w:pPr>
@@ -3225,82 +3289,471 @@
           <w:tab w:val="left" w:pos="2547"/>
         </w:tabs>
       </w:pPr>
+      <w:r>
+        <w:rPr>
+          <w:color w:val="385623" w:themeColor="accent6" w:themeShade="80"/>
+        </w:rPr>
+        <w:lastRenderedPageBreak/>
+        <w:t>Class to work with Excel</w:t>
+      </w:r>
     </w:p>
     <w:p>
       <w:pPr>
         <w:tabs>
           <w:tab w:val="left" w:pos="2547"/>
         </w:tabs>
-      </w:pPr>
-      <w:r>
-        <w:t>Class to work with Excel</w:t>
-      </w:r>
+        <w:rPr>
+          <w:color w:val="385623" w:themeColor="accent6" w:themeShade="80"/>
+        </w:rPr>
+      </w:pPr>
     </w:p>
     <w:p>
       <w:pPr>
         <w:tabs>
           <w:tab w:val="left" w:pos="2547"/>
         </w:tabs>
-      </w:pPr>
+        <w:rPr>
+          <w:color w:val="385623" w:themeColor="accent6" w:themeShade="80"/>
+        </w:rPr>
+      </w:pPr>
+      <w:r>
+        <w:rPr>
+          <w:color w:val="385623" w:themeColor="accent6" w:themeShade="80"/>
+        </w:rPr>
+        <w:t xml:space="preserve">Name: </w:t>
+      </w:r>
+      <w:proofErr w:type="spellStart"/>
+      <w:r>
+        <w:rPr>
+          <w:color w:val="385623" w:themeColor="accent6" w:themeShade="80"/>
+        </w:rPr>
+        <w:t>msExcel</w:t>
+      </w:r>
+      <w:proofErr w:type="spellEnd"/>
     </w:p>
     <w:p>
       <w:pPr>
         <w:tabs>
           <w:tab w:val="left" w:pos="2547"/>
         </w:tabs>
-      </w:pPr>
-      <w:r>
-        <w:t xml:space="preserve">Name: </w:t>
-      </w:r>
-      <w:proofErr w:type="spellStart"/>
-      <w:r>
-        <w:t>msExcel</w:t>
-      </w:r>
-      <w:proofErr w:type="spellEnd"/>
+        <w:rPr>
+          <w:color w:val="385623" w:themeColor="accent6" w:themeShade="80"/>
+        </w:rPr>
+      </w:pPr>
     </w:p>
     <w:p>
       <w:pPr>
         <w:tabs>
           <w:tab w:val="left" w:pos="2547"/>
         </w:tabs>
-      </w:pPr>
+        <w:rPr>
+          <w:color w:val="385623" w:themeColor="accent6" w:themeShade="80"/>
+        </w:rPr>
+      </w:pPr>
+      <w:r>
+        <w:rPr>
+          <w:color w:val="385623" w:themeColor="accent6" w:themeShade="80"/>
+        </w:rPr>
+        <w:t xml:space="preserve">Private methods to </w:t>
+      </w:r>
     </w:p>
     <w:p>
       <w:pPr>
         <w:tabs>
           <w:tab w:val="left" w:pos="2547"/>
         </w:tabs>
-      </w:pPr>
+        <w:rPr>
+          <w:color w:val="385623" w:themeColor="accent6" w:themeShade="80"/>
+        </w:rPr>
+      </w:pPr>
+      <w:proofErr w:type="spellStart"/>
+      <w:proofErr w:type="gramStart"/>
+      <w:r>
+        <w:rPr>
+          <w:color w:val="385623" w:themeColor="accent6" w:themeShade="80"/>
+        </w:rPr>
+        <w:t>outputSheet</w:t>
+      </w:r>
+      <w:proofErr w:type="spellEnd"/>
+      <w:r>
+        <w:rPr>
+          <w:color w:val="385623" w:themeColor="accent6" w:themeShade="80"/>
+        </w:rPr>
+        <w:t>(</w:t>
+      </w:r>
+      <w:proofErr w:type="gramEnd"/>
+      <w:r>
+        <w:rPr>
+          <w:color w:val="385623" w:themeColor="accent6" w:themeShade="80"/>
+        </w:rPr>
+        <w:t xml:space="preserve">Workbook w) using Apache IO workbook object and </w:t>
+      </w:r>
+      <w:proofErr w:type="spellStart"/>
+      <w:r>
+        <w:rPr>
+          <w:color w:val="385623" w:themeColor="accent6" w:themeShade="80"/>
+        </w:rPr>
+        <w:t>outputStream</w:t>
+      </w:r>
+      <w:proofErr w:type="spellEnd"/>
+      <w:r>
+        <w:rPr>
+          <w:color w:val="385623" w:themeColor="accent6" w:themeShade="80"/>
+        </w:rPr>
+        <w:t xml:space="preserve"> method</w:t>
+      </w:r>
+      <w:r>
+        <w:rPr>
+          <w:color w:val="385623" w:themeColor="accent6" w:themeShade="80"/>
+        </w:rPr>
+        <w:t>. Writes out existing constructed workbook.</w:t>
+      </w:r>
     </w:p>
     <w:p>
       <w:pPr>
         <w:tabs>
           <w:tab w:val="left" w:pos="2547"/>
         </w:tabs>
-      </w:pPr>
-      <w:r>
-        <w:t xml:space="preserve">Methods to </w:t>
-      </w:r>
+        <w:rPr>
+          <w:color w:val="385623" w:themeColor="accent6" w:themeShade="80"/>
+        </w:rPr>
+      </w:pPr>
     </w:p>
     <w:p>
       <w:pPr>
         <w:tabs>
           <w:tab w:val="left" w:pos="2547"/>
         </w:tabs>
-      </w:pPr>
-      <w:r>
-        <w:t xml:space="preserve">Append new row – </w:t>
-      </w:r>
+        <w:rPr>
+          <w:color w:val="385623" w:themeColor="accent6" w:themeShade="80"/>
+        </w:rPr>
+      </w:pPr>
+      <w:r>
+        <w:rPr>
+          <w:color w:val="385623" w:themeColor="accent6" w:themeShade="80"/>
+        </w:rPr>
+        <w:t>Public m</w:t>
+      </w:r>
+      <w:r>
+        <w:rPr>
+          <w:color w:val="385623" w:themeColor="accent6" w:themeShade="80"/>
+        </w:rPr>
+        <w:t xml:space="preserve">ethods to </w:t>
+      </w:r>
+    </w:p>
+    <w:p>
+      <w:pPr>
+        <w:tabs>
+          <w:tab w:val="left" w:pos="2547"/>
+        </w:tabs>
+        <w:rPr>
+          <w:color w:val="385623" w:themeColor="accent6" w:themeShade="80"/>
+        </w:rPr>
+      </w:pPr>
       <w:proofErr w:type="spellStart"/>
       <w:proofErr w:type="gramStart"/>
       <w:r>
+        <w:rPr>
+          <w:color w:val="385623" w:themeColor="accent6" w:themeShade="80"/>
+        </w:rPr>
+        <w:t>deleteRow</w:t>
+      </w:r>
+      <w:proofErr w:type="spellEnd"/>
+      <w:r>
+        <w:rPr>
+          <w:color w:val="385623" w:themeColor="accent6" w:themeShade="80"/>
+        </w:rPr>
+        <w:t>()</w:t>
+      </w:r>
+      <w:proofErr w:type="gramEnd"/>
+    </w:p>
+    <w:p>
+      <w:pPr>
+        <w:tabs>
+          <w:tab w:val="left" w:pos="2547"/>
+        </w:tabs>
+        <w:rPr>
+          <w:color w:val="385623" w:themeColor="accent6" w:themeShade="80"/>
+        </w:rPr>
+      </w:pPr>
+      <w:proofErr w:type="spellStart"/>
+      <w:proofErr w:type="gramStart"/>
+      <w:r>
+        <w:rPr>
+          <w:color w:val="385623" w:themeColor="accent6" w:themeShade="80"/>
+        </w:rPr>
+        <w:t>appendRow</w:t>
+      </w:r>
+      <w:proofErr w:type="spellEnd"/>
+      <w:r>
+        <w:rPr>
+          <w:color w:val="385623" w:themeColor="accent6" w:themeShade="80"/>
+        </w:rPr>
+        <w:t>(</w:t>
+      </w:r>
+      <w:proofErr w:type="gramEnd"/>
+      <w:r>
+        <w:rPr>
+          <w:color w:val="385623" w:themeColor="accent6" w:themeShade="80"/>
+        </w:rPr>
+        <w:t>) – see below</w:t>
+      </w:r>
+    </w:p>
+    <w:p>
+      <w:pPr>
+        <w:tabs>
+          <w:tab w:val="left" w:pos="2547"/>
+        </w:tabs>
+        <w:rPr>
+          <w:color w:val="385623" w:themeColor="accent6" w:themeShade="80"/>
+        </w:rPr>
+      </w:pPr>
+      <w:proofErr w:type="spellStart"/>
+      <w:proofErr w:type="gramStart"/>
+      <w:r>
+        <w:rPr>
+          <w:color w:val="385623" w:themeColor="accent6" w:themeShade="80"/>
+        </w:rPr>
+        <w:t>amendRow</w:t>
+      </w:r>
+      <w:proofErr w:type="spellEnd"/>
+      <w:r>
+        <w:rPr>
+          <w:color w:val="385623" w:themeColor="accent6" w:themeShade="80"/>
+        </w:rPr>
+        <w:t>()</w:t>
+      </w:r>
+      <w:proofErr w:type="gramEnd"/>
+    </w:p>
+    <w:p>
+      <w:pPr>
+        <w:tabs>
+          <w:tab w:val="left" w:pos="2547"/>
+        </w:tabs>
+        <w:rPr>
+          <w:color w:val="385623" w:themeColor="accent6" w:themeShade="80"/>
+        </w:rPr>
+      </w:pPr>
+    </w:p>
+    <w:p>
+      <w:pPr>
+        <w:tabs>
+          <w:tab w:val="left" w:pos="2547"/>
+        </w:tabs>
+        <w:rPr>
+          <w:color w:val="385623" w:themeColor="accent6" w:themeShade="80"/>
+        </w:rPr>
+      </w:pPr>
+      <w:r>
+        <w:rPr>
+          <w:color w:val="385623" w:themeColor="accent6" w:themeShade="80"/>
+        </w:rPr>
+        <w:t>Tested so far</w:t>
+      </w:r>
+    </w:p>
+    <w:p>
+      <w:pPr>
+        <w:tabs>
+          <w:tab w:val="left" w:pos="2547"/>
+        </w:tabs>
+        <w:rPr>
+          <w:color w:val="385623" w:themeColor="accent6" w:themeShade="80"/>
+        </w:rPr>
+      </w:pPr>
+      <w:r>
+        <w:rPr>
+          <w:color w:val="385623" w:themeColor="accent6" w:themeShade="80"/>
+        </w:rPr>
+        <w:t xml:space="preserve">Append new row – </w:t>
+      </w:r>
+      <w:proofErr w:type="spellStart"/>
+      <w:proofErr w:type="gramStart"/>
+      <w:r>
+        <w:rPr>
+          <w:color w:val="385623" w:themeColor="accent6" w:themeShade="80"/>
+        </w:rPr>
         <w:t>appendNewRow</w:t>
       </w:r>
       <w:proofErr w:type="spellEnd"/>
       <w:r>
+        <w:rPr>
+          <w:color w:val="385623" w:themeColor="accent6" w:themeShade="80"/>
+        </w:rPr>
+        <w:t>(</w:t>
+      </w:r>
+      <w:proofErr w:type="gramEnd"/>
+      <w:r>
+        <w:rPr>
+          <w:color w:val="385623" w:themeColor="accent6" w:themeShade="80"/>
+        </w:rPr>
+        <w:t>string[] row</w:t>
+      </w:r>
+      <w:r>
+        <w:rPr>
+          <w:color w:val="385623" w:themeColor="accent6" w:themeShade="80"/>
+        </w:rPr>
+        <w:t>)</w:t>
+      </w:r>
+      <w:r>
+        <w:rPr>
+          <w:color w:val="385623" w:themeColor="accent6" w:themeShade="80"/>
+        </w:rPr>
+        <w:t xml:space="preserve"> </w:t>
+      </w:r>
+    </w:p>
+    <w:p>
+      <w:pPr>
+        <w:tabs>
+          <w:tab w:val="left" w:pos="2547"/>
+        </w:tabs>
+        <w:rPr>
+          <w:color w:val="385623" w:themeColor="accent6" w:themeShade="80"/>
+        </w:rPr>
+      </w:pPr>
+      <w:r>
+        <w:rPr>
+          <w:color w:val="385623" w:themeColor="accent6" w:themeShade="80"/>
+        </w:rPr>
+        <w:t>//allows the method to receive a String array argument and appends that to the existing worksheet.</w:t>
+      </w:r>
+    </w:p>
+    <w:p>
+      <w:pPr>
+        <w:tabs>
+          <w:tab w:val="left" w:pos="2547"/>
+        </w:tabs>
+        <w:rPr>
+          <w:color w:val="385623" w:themeColor="accent6" w:themeShade="80"/>
+        </w:rPr>
+      </w:pPr>
+      <w:r>
+        <w:rPr>
+          <w:color w:val="385623" w:themeColor="accent6" w:themeShade="80"/>
+        </w:rPr>
+        <w:t xml:space="preserve">Append new row – </w:t>
+      </w:r>
+      <w:proofErr w:type="spellStart"/>
+      <w:proofErr w:type="gramStart"/>
+      <w:r>
+        <w:rPr>
+          <w:color w:val="385623" w:themeColor="accent6" w:themeShade="80"/>
+        </w:rPr>
+        <w:t>appendNewRow</w:t>
+      </w:r>
+      <w:proofErr w:type="spellEnd"/>
+      <w:r>
+        <w:rPr>
+          <w:color w:val="385623" w:themeColor="accent6" w:themeShade="80"/>
+        </w:rPr>
         <w:t>()</w:t>
       </w:r>
       <w:proofErr w:type="gramEnd"/>
+    </w:p>
+    <w:p>
+      <w:pPr>
+        <w:tabs>
+          <w:tab w:val="left" w:pos="2547"/>
+        </w:tabs>
+        <w:rPr>
+          <w:color w:val="385623" w:themeColor="accent6" w:themeShade="80"/>
+        </w:rPr>
+      </w:pPr>
+      <w:r>
+        <w:rPr>
+          <w:color w:val="385623" w:themeColor="accent6" w:themeShade="80"/>
+        </w:rPr>
+        <w:t xml:space="preserve">//for testing, 2D array is constructed and appended to the worksheet. </w:t>
+      </w:r>
+    </w:p>
+    <w:p>
+      <w:pPr>
+        <w:tabs>
+          <w:tab w:val="left" w:pos="2547"/>
+        </w:tabs>
+        <w:rPr>
+          <w:b/>
+          <w:color w:val="385623" w:themeColor="accent6" w:themeShade="80"/>
+          <w:u w:val="single"/>
+        </w:rPr>
+      </w:pPr>
+      <w:r>
+        <w:rPr>
+          <w:b/>
+          <w:color w:val="385623" w:themeColor="accent6" w:themeShade="80"/>
+          <w:u w:val="single"/>
+        </w:rPr>
+        <w:t xml:space="preserve">Next session </w:t>
+      </w:r>
+    </w:p>
+    <w:p>
+      <w:pPr>
+        <w:tabs>
+          <w:tab w:val="left" w:pos="2547"/>
+        </w:tabs>
+        <w:rPr>
+          <w:color w:val="385623" w:themeColor="accent6" w:themeShade="80"/>
+        </w:rPr>
+      </w:pPr>
+      <w:r>
+        <w:rPr>
+          <w:color w:val="385623" w:themeColor="accent6" w:themeShade="80"/>
+        </w:rPr>
+        <w:t xml:space="preserve">** consider using </w:t>
+      </w:r>
+      <w:proofErr w:type="spellStart"/>
+      <w:r>
+        <w:rPr>
+          <w:color w:val="385623" w:themeColor="accent6" w:themeShade="80"/>
+        </w:rPr>
+        <w:t>ArrayList</w:t>
+      </w:r>
+      <w:proofErr w:type="spellEnd"/>
+      <w:r>
+        <w:rPr>
+          <w:color w:val="385623" w:themeColor="accent6" w:themeShade="80"/>
+        </w:rPr>
+        <w:t xml:space="preserve"> rather than string array. Also thinking about constructing the row array/</w:t>
+      </w:r>
+      <w:proofErr w:type="spellStart"/>
+      <w:r>
+        <w:rPr>
+          <w:color w:val="385623" w:themeColor="accent6" w:themeShade="80"/>
+        </w:rPr>
+        <w:t>arraylist</w:t>
+      </w:r>
+      <w:proofErr w:type="spellEnd"/>
+      <w:r>
+        <w:rPr>
+          <w:color w:val="385623" w:themeColor="accent6" w:themeShade="80"/>
+        </w:rPr>
+        <w:t xml:space="preserve"> within the class. </w:t>
+      </w:r>
+    </w:p>
+    <w:p>
+      <w:pPr>
+        <w:tabs>
+          <w:tab w:val="left" w:pos="2547"/>
+        </w:tabs>
+        <w:rPr>
+          <w:color w:val="385623" w:themeColor="accent6" w:themeShade="80"/>
+        </w:rPr>
+      </w:pPr>
+      <w:r>
+        <w:rPr>
+          <w:color w:val="385623" w:themeColor="accent6" w:themeShade="80"/>
+        </w:rPr>
+        <w:t xml:space="preserve">** consider having the elements of a row being the class variables, constructed in the class. Then class would have methods to alter the excel sheet. </w:t>
+      </w:r>
+    </w:p>
+    <w:p>
+      <w:pPr>
+        <w:tabs>
+          <w:tab w:val="left" w:pos="2547"/>
+        </w:tabs>
+        <w:rPr>
+          <w:color w:val="385623" w:themeColor="accent6" w:themeShade="80"/>
+        </w:rPr>
+      </w:pPr>
     </w:p>
     <w:p>
       <w:pPr>

</xml_diff>